<commit_message>
Minor fix to resume
</commit_message>
<xml_diff>
--- a/assets/downloads/resume/Resume-ChristopherPollati-OnePage.docx
+++ b/assets/downloads/resume/Resume-ChristopherPollati-OnePage.docx
@@ -337,10 +337,17 @@
       <w:r>
         <w:rPr>
           <w:rFonts w:ascii="Tahoma" w:cs="Tahoma" w:eastAsia="Tahoma" w:hAnsi="Tahoma"/>
+          <w:rtl w:val="0"/>
+        </w:rPr>
+        <w:t xml:space="preserve">Panic </w:t>
+      </w:r>
+      <w:r>
+        <w:rPr>
+          <w:rFonts w:ascii="Tahoma" w:cs="Tahoma" w:eastAsia="Tahoma" w:hAnsi="Tahoma"/>
           <w:i w:val="1"/>
           <w:rtl w:val="0"/>
         </w:rPr>
-        <w:t xml:space="preserve">Visual Studio Code</w:t>
+        <w:t xml:space="preserve">Nova, Visual Studio Code</w:t>
       </w:r>
       <w:r>
         <w:rPr>

</xml_diff>